<commit_message>
Add new sections to report5
</commit_message>
<xml_diff>
--- a/practice5/report_5.docx
+++ b/practice5/report_5.docx
@@ -2792,12 +2792,12 @@
           <wp:inline distB="114300" distT="114300" distL="114300" distR="114300">
             <wp:extent cx="5465600" cy="4106231"/>
             <wp:effectExtent b="0" l="0" r="0" t="0"/>
-            <wp:docPr id="20" name="image1.png"/>
+            <wp:docPr id="28" name="image7.png"/>
             <a:graphic>
               <a:graphicData uri="http://schemas.openxmlformats.org/drawingml/2006/picture">
                 <pic:pic>
                   <pic:nvPicPr>
-                    <pic:cNvPr id="0" name="image1.png"/>
+                    <pic:cNvPr id="0" name="image7.png"/>
                     <pic:cNvPicPr preferRelativeResize="0"/>
                   </pic:nvPicPr>
                   <pic:blipFill>
@@ -3455,7 +3455,7 @@
         <w:rPr>
           <w:rtl w:val="0"/>
         </w:rPr>
-        <w:t xml:space="preserve">1. </w:t>
+        <w:t xml:space="preserve">1. Собрана конфигурация в соответствии с заданием.</w:t>
       </w:r>
     </w:p>
     <w:p>
@@ -3478,6 +3478,7 @@
         <w:rPr>
           <w:rtl w:val="0"/>
         </w:rPr>
+        <w:t xml:space="preserve">2. На маршрутизаторе MikroTik интерфейсы настроены следующим образом: ether3 имеет DHCP-клиент, получающий адрес от NAT, ether1 и ether2, подключенные к astra1 и astra2 соответственно, обладают DHCP-серверами, настроенными через WebFig. Пул адресов 10.10.3.0/24 был разделён на 2 подсети с адресами 10.10.3.0/25 и 10.10.3.128/25, которые были выданы DHCP-серверам на интерфейсы ether1 и ether2 для подсетей vboxnet0 и vboxnet1 соответственно.</w:t>
       </w:r>
     </w:p>
     <w:p>
@@ -3489,11 +3490,849 @@
         <w:rPr>
           <w:rtl w:val="0"/>
         </w:rPr>
+      </w:r>
+    </w:p>
+    <w:p>
+      <w:pPr>
+        <w:jc w:val="both"/>
+        <w:rPr/>
+      </w:pPr>
+      <w:r>
+        <w:rPr>
+          <w:rtl w:val="0"/>
+        </w:rPr>
+        <w:t xml:space="preserve">Список настроенных пулов подсетей: </w:t>
+        <w:tab/>
+        <w:t xml:space="preserve">      Настроенный DHCP-клиент (ether3):</w:t>
+      </w:r>
+    </w:p>
+    <w:p>
+      <w:pPr>
+        <w:jc w:val="both"/>
+        <w:rPr/>
+      </w:pPr>
+      <w:r>
+        <w:rPr>
+          <w:rtl w:val="0"/>
+        </w:rPr>
+        <w:t xml:space="preserve"> </w:t>
+      </w:r>
+      <w:r>
+        <w:rPr/>
+        <w:drawing>
+          <wp:inline distB="114300" distT="114300" distL="114300" distR="114300">
+            <wp:extent cx="2749363" cy="1453031"/>
+            <wp:effectExtent b="0" l="0" r="0" t="0"/>
+            <wp:docPr id="20" name="image2.png"/>
+            <a:graphic>
+              <a:graphicData uri="http://schemas.openxmlformats.org/drawingml/2006/picture">
+                <pic:pic>
+                  <pic:nvPicPr>
+                    <pic:cNvPr id="0" name="image2.png"/>
+                    <pic:cNvPicPr preferRelativeResize="0"/>
+                  </pic:nvPicPr>
+                  <pic:blipFill>
+                    <a:blip r:embed="rId8"/>
+                    <a:srcRect b="0" l="0" r="0" t="0"/>
+                    <a:stretch>
+                      <a:fillRect/>
+                    </a:stretch>
+                  </pic:blipFill>
+                  <pic:spPr>
+                    <a:xfrm>
+                      <a:off x="0" y="0"/>
+                      <a:ext cx="2749363" cy="1453031"/>
+                    </a:xfrm>
+                    <a:prstGeom prst="rect"/>
+                    <a:ln/>
+                  </pic:spPr>
+                </pic:pic>
+              </a:graphicData>
+            </a:graphic>
+          </wp:inline>
+        </w:drawing>
+      </w:r>
+      <w:r>
+        <w:rPr>
+          <w:rtl w:val="0"/>
+        </w:rPr>
+        <w:t xml:space="preserve"> </w:t>
+      </w:r>
+      <w:r>
+        <w:rPr/>
+        <w:drawing>
+          <wp:inline distB="114300" distT="114300" distL="114300" distR="114300">
+            <wp:extent cx="2722897" cy="2314076"/>
+            <wp:effectExtent b="0" l="0" r="0" t="0"/>
+            <wp:docPr id="25" name="image13.png"/>
+            <a:graphic>
+              <a:graphicData uri="http://schemas.openxmlformats.org/drawingml/2006/picture">
+                <pic:pic>
+                  <pic:nvPicPr>
+                    <pic:cNvPr id="0" name="image13.png"/>
+                    <pic:cNvPicPr preferRelativeResize="0"/>
+                  </pic:nvPicPr>
+                  <pic:blipFill>
+                    <a:blip r:embed="rId9"/>
+                    <a:srcRect b="0" l="0" r="0" t="0"/>
+                    <a:stretch>
+                      <a:fillRect/>
+                    </a:stretch>
+                  </pic:blipFill>
+                  <pic:spPr>
+                    <a:xfrm>
+                      <a:off x="0" y="0"/>
+                      <a:ext cx="2722897" cy="2314076"/>
+                    </a:xfrm>
+                    <a:prstGeom prst="rect"/>
+                    <a:ln/>
+                  </pic:spPr>
+                </pic:pic>
+              </a:graphicData>
+            </a:graphic>
+          </wp:inline>
+        </w:drawing>
+      </w:r>
+      <w:r>
+        <w:rPr>
+          <w:rtl w:val="0"/>
+        </w:rPr>
+      </w:r>
+    </w:p>
+    <w:p>
+      <w:pPr>
+        <w:jc w:val="both"/>
+        <w:rPr/>
+      </w:pPr>
+      <w:r>
+        <w:rPr>
+          <w:rtl w:val="0"/>
+        </w:rPr>
+      </w:r>
+    </w:p>
+    <w:p>
+      <w:pPr>
+        <w:jc w:val="both"/>
+        <w:rPr/>
+      </w:pPr>
+      <w:r>
+        <w:rPr>
+          <w:rtl w:val="0"/>
+        </w:rPr>
+        <w:t xml:space="preserve">Настроенные DHCP-сервера для двух интерфейсов:</w:t>
+      </w:r>
+    </w:p>
+    <w:p>
+      <w:pPr>
+        <w:jc w:val="both"/>
+        <w:rPr/>
+      </w:pPr>
+      <w:r>
+        <w:rPr/>
+        <w:drawing>
+          <wp:inline distB="114300" distT="114300" distL="114300" distR="114300">
+            <wp:extent cx="2714625" cy="2015780"/>
+            <wp:effectExtent b="0" l="0" r="0" t="0"/>
+            <wp:docPr id="21" name="image5.png"/>
+            <a:graphic>
+              <a:graphicData uri="http://schemas.openxmlformats.org/drawingml/2006/picture">
+                <pic:pic>
+                  <pic:nvPicPr>
+                    <pic:cNvPr id="0" name="image5.png"/>
+                    <pic:cNvPicPr preferRelativeResize="0"/>
+                  </pic:nvPicPr>
+                  <pic:blipFill>
+                    <a:blip r:embed="rId10"/>
+                    <a:srcRect b="9944" l="0" r="0" t="0"/>
+                    <a:stretch>
+                      <a:fillRect/>
+                    </a:stretch>
+                  </pic:blipFill>
+                  <pic:spPr>
+                    <a:xfrm>
+                      <a:off x="0" y="0"/>
+                      <a:ext cx="2714625" cy="2015780"/>
+                    </a:xfrm>
+                    <a:prstGeom prst="rect"/>
+                    <a:ln/>
+                  </pic:spPr>
+                </pic:pic>
+              </a:graphicData>
+            </a:graphic>
+          </wp:inline>
+        </w:drawing>
+      </w:r>
+      <w:r>
+        <w:rPr>
+          <w:rtl w:val="0"/>
+        </w:rPr>
+        <w:t xml:space="preserve"> </w:t>
+      </w:r>
+      <w:r>
+        <w:rPr/>
+        <w:drawing>
+          <wp:inline distB="114300" distT="114300" distL="114300" distR="114300">
+            <wp:extent cx="2610803" cy="2036796"/>
+            <wp:effectExtent b="0" l="0" r="0" t="0"/>
+            <wp:docPr id="30" name="image1.png"/>
+            <a:graphic>
+              <a:graphicData uri="http://schemas.openxmlformats.org/drawingml/2006/picture">
+                <pic:pic>
+                  <pic:nvPicPr>
+                    <pic:cNvPr id="0" name="image1.png"/>
+                    <pic:cNvPicPr preferRelativeResize="0"/>
+                  </pic:nvPicPr>
+                  <pic:blipFill>
+                    <a:blip r:embed="rId11"/>
+                    <a:srcRect b="0" l="0" r="0" t="0"/>
+                    <a:stretch>
+                      <a:fillRect/>
+                    </a:stretch>
+                  </pic:blipFill>
+                  <pic:spPr>
+                    <a:xfrm>
+                      <a:off x="0" y="0"/>
+                      <a:ext cx="2610803" cy="2036796"/>
+                    </a:xfrm>
+                    <a:prstGeom prst="rect"/>
+                    <a:ln/>
+                  </pic:spPr>
+                </pic:pic>
+              </a:graphicData>
+            </a:graphic>
+          </wp:inline>
+        </w:drawing>
+      </w:r>
+      <w:r>
+        <w:rPr>
+          <w:rtl w:val="0"/>
+        </w:rPr>
+      </w:r>
+    </w:p>
+    <w:p>
+      <w:pPr>
+        <w:jc w:val="both"/>
+        <w:rPr/>
+      </w:pPr>
+      <w:r>
+        <w:rPr>
+          <w:rtl w:val="0"/>
+        </w:rPr>
+      </w:r>
+    </w:p>
+    <w:p>
+      <w:pPr>
+        <w:jc w:val="both"/>
+        <w:rPr/>
+      </w:pPr>
+      <w:r>
+        <w:rPr>
+          <w:rtl w:val="0"/>
+        </w:rPr>
+        <w:t xml:space="preserve">Настройка DHCP Network: для subnet1 (vboxnet0) маршрут по умолчанию - ether1 router1, для subnet2 (vboxnet1) - ether2 router1.</w:t>
+      </w:r>
+    </w:p>
+    <w:p>
+      <w:pPr>
+        <w:jc w:val="both"/>
+        <w:rPr/>
+      </w:pPr>
+      <w:r>
+        <w:rPr/>
+        <w:drawing>
+          <wp:inline distB="114300" distT="114300" distL="114300" distR="114300">
+            <wp:extent cx="2772728" cy="933393"/>
+            <wp:effectExtent b="0" l="0" r="0" t="0"/>
+            <wp:docPr id="23" name="image8.png"/>
+            <a:graphic>
+              <a:graphicData uri="http://schemas.openxmlformats.org/drawingml/2006/picture">
+                <pic:pic>
+                  <pic:nvPicPr>
+                    <pic:cNvPr id="0" name="image8.png"/>
+                    <pic:cNvPicPr preferRelativeResize="0"/>
+                  </pic:nvPicPr>
+                  <pic:blipFill>
+                    <a:blip r:embed="rId12"/>
+                    <a:srcRect b="0" l="0" r="0" t="0"/>
+                    <a:stretch>
+                      <a:fillRect/>
+                    </a:stretch>
+                  </pic:blipFill>
+                  <pic:spPr>
+                    <a:xfrm>
+                      <a:off x="0" y="0"/>
+                      <a:ext cx="2772728" cy="933393"/>
+                    </a:xfrm>
+                    <a:prstGeom prst="rect"/>
+                    <a:ln/>
+                  </pic:spPr>
+                </pic:pic>
+              </a:graphicData>
+            </a:graphic>
+          </wp:inline>
+        </w:drawing>
+      </w:r>
+      <w:r>
+        <w:rPr>
+          <w:rtl w:val="0"/>
+        </w:rPr>
+        <w:t xml:space="preserve"> </w:t>
+      </w:r>
+      <w:r>
+        <w:rPr/>
+        <w:drawing>
+          <wp:inline distB="114300" distT="114300" distL="114300" distR="114300">
+            <wp:extent cx="2706053" cy="958767"/>
+            <wp:effectExtent b="0" l="0" r="0" t="0"/>
+            <wp:docPr id="26" name="image12.png"/>
+            <a:graphic>
+              <a:graphicData uri="http://schemas.openxmlformats.org/drawingml/2006/picture">
+                <pic:pic>
+                  <pic:nvPicPr>
+                    <pic:cNvPr id="0" name="image12.png"/>
+                    <pic:cNvPicPr preferRelativeResize="0"/>
+                  </pic:nvPicPr>
+                  <pic:blipFill>
+                    <a:blip r:embed="rId13"/>
+                    <a:srcRect b="0" l="0" r="0" t="0"/>
+                    <a:stretch>
+                      <a:fillRect/>
+                    </a:stretch>
+                  </pic:blipFill>
+                  <pic:spPr>
+                    <a:xfrm>
+                      <a:off x="0" y="0"/>
+                      <a:ext cx="2706053" cy="958767"/>
+                    </a:xfrm>
+                    <a:prstGeom prst="rect"/>
+                    <a:ln/>
+                  </pic:spPr>
+                </pic:pic>
+              </a:graphicData>
+            </a:graphic>
+          </wp:inline>
+        </w:drawing>
+      </w:r>
+      <w:r>
+        <w:rPr>
+          <w:rtl w:val="0"/>
+        </w:rPr>
+      </w:r>
+    </w:p>
+    <w:p>
+      <w:pPr>
+        <w:jc w:val="both"/>
+        <w:rPr/>
+      </w:pPr>
+      <w:r>
+        <w:rPr>
+          <w:rtl w:val="0"/>
+        </w:rPr>
+      </w:r>
+    </w:p>
+    <w:p>
+      <w:pPr>
+        <w:jc w:val="both"/>
+        <w:rPr/>
+      </w:pPr>
+      <w:r>
+        <w:rPr>
+          <w:rtl w:val="0"/>
+        </w:rPr>
+        <w:t xml:space="preserve">Проверяем выдачу адресов машинам astra1 и astra2 от DHCP-серверов на router1:</w:t>
+      </w:r>
+    </w:p>
+    <w:p>
+      <w:pPr>
+        <w:jc w:val="both"/>
+        <w:rPr/>
+      </w:pPr>
+      <w:r>
+        <w:rPr/>
+        <w:drawing>
+          <wp:inline distB="114300" distT="114300" distL="114300" distR="114300">
+            <wp:extent cx="4545295" cy="2315528"/>
+            <wp:effectExtent b="0" l="0" r="0" t="0"/>
+            <wp:docPr id="27" name="image4.png"/>
+            <a:graphic>
+              <a:graphicData uri="http://schemas.openxmlformats.org/drawingml/2006/picture">
+                <pic:pic>
+                  <pic:nvPicPr>
+                    <pic:cNvPr id="0" name="image4.png"/>
+                    <pic:cNvPicPr preferRelativeResize="0"/>
+                  </pic:nvPicPr>
+                  <pic:blipFill>
+                    <a:blip r:embed="rId14"/>
+                    <a:srcRect b="0" l="0" r="0" t="0"/>
+                    <a:stretch>
+                      <a:fillRect/>
+                    </a:stretch>
+                  </pic:blipFill>
+                  <pic:spPr>
+                    <a:xfrm>
+                      <a:off x="0" y="0"/>
+                      <a:ext cx="4545295" cy="2315528"/>
+                    </a:xfrm>
+                    <a:prstGeom prst="rect"/>
+                    <a:ln/>
+                  </pic:spPr>
+                </pic:pic>
+              </a:graphicData>
+            </a:graphic>
+          </wp:inline>
+        </w:drawing>
+      </w:r>
+      <w:r>
+        <w:rPr>
+          <w:rtl w:val="0"/>
+        </w:rPr>
+      </w:r>
+    </w:p>
+    <w:p>
+      <w:pPr>
+        <w:jc w:val="both"/>
+        <w:rPr/>
+      </w:pPr>
+      <w:r>
+        <w:rPr/>
+        <w:drawing>
+          <wp:inline distB="114300" distT="114300" distL="114300" distR="114300">
+            <wp:extent cx="4582478" cy="2382328"/>
+            <wp:effectExtent b="0" l="0" r="0" t="0"/>
+            <wp:docPr id="31" name="image3.png"/>
+            <a:graphic>
+              <a:graphicData uri="http://schemas.openxmlformats.org/drawingml/2006/picture">
+                <pic:pic>
+                  <pic:nvPicPr>
+                    <pic:cNvPr id="0" name="image3.png"/>
+                    <pic:cNvPicPr preferRelativeResize="0"/>
+                  </pic:nvPicPr>
+                  <pic:blipFill>
+                    <a:blip r:embed="rId15"/>
+                    <a:srcRect b="0" l="0" r="0" t="0"/>
+                    <a:stretch>
+                      <a:fillRect/>
+                    </a:stretch>
+                  </pic:blipFill>
+                  <pic:spPr>
+                    <a:xfrm>
+                      <a:off x="0" y="0"/>
+                      <a:ext cx="4582478" cy="2382328"/>
+                    </a:xfrm>
+                    <a:prstGeom prst="rect"/>
+                    <a:ln/>
+                  </pic:spPr>
+                </pic:pic>
+              </a:graphicData>
+            </a:graphic>
+          </wp:inline>
+        </w:drawing>
+      </w:r>
+      <w:r>
+        <w:rPr>
+          <w:rtl w:val="0"/>
+        </w:rPr>
+      </w:r>
+    </w:p>
+    <w:p>
+      <w:pPr>
+        <w:jc w:val="both"/>
+        <w:rPr/>
+      </w:pPr>
+      <w:r>
+        <w:rPr>
+          <w:rtl w:val="0"/>
+        </w:rPr>
+        <w:t xml:space="preserve">Адреса получены: 10.10.3.3 на astra1, 10.10.3.253 на astra2. Пробуем их пинговать с хоста:</w:t>
+      </w:r>
+    </w:p>
+    <w:p>
+      <w:pPr>
+        <w:jc w:val="both"/>
+        <w:rPr/>
+      </w:pPr>
+      <w:r>
+        <w:rPr/>
+        <w:drawing>
+          <wp:inline distB="114300" distT="114300" distL="114300" distR="114300">
+            <wp:extent cx="4496753" cy="3183094"/>
+            <wp:effectExtent b="0" l="0" r="0" t="0"/>
+            <wp:docPr id="32" name="image6.png"/>
+            <a:graphic>
+              <a:graphicData uri="http://schemas.openxmlformats.org/drawingml/2006/picture">
+                <pic:pic>
+                  <pic:nvPicPr>
+                    <pic:cNvPr id="0" name="image6.png"/>
+                    <pic:cNvPicPr preferRelativeResize="0"/>
+                  </pic:nvPicPr>
+                  <pic:blipFill>
+                    <a:blip r:embed="rId16"/>
+                    <a:srcRect b="24575" l="0" r="0" t="0"/>
+                    <a:stretch>
+                      <a:fillRect/>
+                    </a:stretch>
+                  </pic:blipFill>
+                  <pic:spPr>
+                    <a:xfrm>
+                      <a:off x="0" y="0"/>
+                      <a:ext cx="4496753" cy="3183094"/>
+                    </a:xfrm>
+                    <a:prstGeom prst="rect"/>
+                    <a:ln/>
+                  </pic:spPr>
+                </pic:pic>
+              </a:graphicData>
+            </a:graphic>
+          </wp:inline>
+        </w:drawing>
+      </w:r>
+      <w:r>
+        <w:rPr>
+          <w:rtl w:val="0"/>
+        </w:rPr>
+      </w:r>
+    </w:p>
+    <w:p>
+      <w:pPr>
+        <w:jc w:val="both"/>
+        <w:rPr/>
+      </w:pPr>
+      <w:r>
+        <w:rPr>
+          <w:rtl w:val="0"/>
+        </w:rPr>
+      </w:r>
+    </w:p>
+    <w:p>
+      <w:pPr>
+        <w:jc w:val="both"/>
+        <w:rPr/>
+      </w:pPr>
+      <w:r>
+        <w:rPr>
+          <w:rtl w:val="0"/>
+        </w:rPr>
+        <w:t xml:space="preserve">3. Устройствам выданы необходимые сетевые имена: для MikroTik-роутера командой </w:t>
+      </w:r>
+      <w:r>
+        <w:rPr>
+          <w:b w:val="1"/>
+          <w:rtl w:val="0"/>
+        </w:rPr>
+        <w:t xml:space="preserve">“system identity set name=...”</w:t>
+      </w:r>
+      <w:r>
+        <w:rPr>
+          <w:rtl w:val="0"/>
+        </w:rPr>
+        <w:t xml:space="preserve">, для astra1 и astra2 - </w:t>
+      </w:r>
+      <w:r>
+        <w:rPr>
+          <w:b w:val="1"/>
+          <w:rtl w:val="0"/>
+        </w:rPr>
+        <w:t xml:space="preserve">“hostnamectl set-name …”</w:t>
+      </w:r>
+      <w:r>
+        <w:rPr>
+          <w:rtl w:val="0"/>
+        </w:rPr>
+        <w:t xml:space="preserve">. </w:t>
+      </w:r>
+    </w:p>
+    <w:p>
+      <w:pPr>
+        <w:jc w:val="both"/>
+        <w:rPr/>
+      </w:pPr>
+      <w:r>
+        <w:rPr>
+          <w:rtl w:val="0"/>
+        </w:rPr>
+      </w:r>
+    </w:p>
+    <w:p>
+      <w:pPr>
+        <w:jc w:val="both"/>
+        <w:rPr/>
+      </w:pPr>
+      <w:r>
+        <w:rPr>
+          <w:rtl w:val="0"/>
+        </w:rPr>
+        <w:t xml:space="preserve">4. Переведя сетевые интерфейсы astra1, astra2 в режим NAT, были установлены пакеты curl и nginx-light командой “</w:t>
+      </w:r>
+      <w:r>
+        <w:rPr>
+          <w:b w:val="1"/>
+          <w:rtl w:val="0"/>
+        </w:rPr>
+        <w:t xml:space="preserve">sudo apt-get install …</w:t>
+      </w:r>
+      <w:r>
+        <w:rPr>
+          <w:rtl w:val="0"/>
+        </w:rPr>
+        <w:t xml:space="preserve">”. Далее машины выключены и возвращены в изначальное состояние сетевых интерфейсов. Был изменён файл, по умолчанию отдаваемый nginx протоколом HTTP (</w:t>
+      </w:r>
+      <w:r>
+        <w:rPr>
+          <w:b w:val="1"/>
+          <w:rtl w:val="0"/>
+        </w:rPr>
+        <w:t xml:space="preserve">/var/www/html/index.nginx-debian.html</w:t>
+      </w:r>
+      <w:r>
+        <w:rPr>
+          <w:rtl w:val="0"/>
+        </w:rPr>
+        <w:t xml:space="preserve">):</w:t>
+      </w:r>
+    </w:p>
+    <w:p>
+      <w:pPr>
+        <w:jc w:val="both"/>
+        <w:rPr/>
+      </w:pPr>
+      <w:r>
+        <w:rPr/>
+        <w:drawing>
+          <wp:inline distB="114300" distT="114300" distL="114300" distR="114300">
+            <wp:extent cx="4792028" cy="388287"/>
+            <wp:effectExtent b="0" l="0" r="0" t="0"/>
+            <wp:docPr id="29" name="image10.png"/>
+            <a:graphic>
+              <a:graphicData uri="http://schemas.openxmlformats.org/drawingml/2006/picture">
+                <pic:pic>
+                  <pic:nvPicPr>
+                    <pic:cNvPr id="0" name="image10.png"/>
+                    <pic:cNvPicPr preferRelativeResize="0"/>
+                  </pic:nvPicPr>
+                  <pic:blipFill>
+                    <a:blip r:embed="rId17"/>
+                    <a:srcRect b="0" l="0" r="0" t="0"/>
+                    <a:stretch>
+                      <a:fillRect/>
+                    </a:stretch>
+                  </pic:blipFill>
+                  <pic:spPr>
+                    <a:xfrm>
+                      <a:off x="0" y="0"/>
+                      <a:ext cx="4792028" cy="388287"/>
+                    </a:xfrm>
+                    <a:prstGeom prst="rect"/>
+                    <a:ln/>
+                  </pic:spPr>
+                </pic:pic>
+              </a:graphicData>
+            </a:graphic>
+          </wp:inline>
+        </w:drawing>
+      </w:r>
+      <w:r>
+        <w:rPr>
+          <w:rtl w:val="0"/>
+        </w:rPr>
+      </w:r>
+    </w:p>
+    <w:p>
+      <w:pPr>
+        <w:jc w:val="both"/>
+        <w:rPr/>
+      </w:pPr>
+      <w:r>
+        <w:rPr/>
+        <w:drawing>
+          <wp:inline distB="114300" distT="114300" distL="114300" distR="114300">
+            <wp:extent cx="4780941" cy="359628"/>
+            <wp:effectExtent b="0" l="0" r="0" t="0"/>
+            <wp:docPr id="24" name="image9.png"/>
+            <a:graphic>
+              <a:graphicData uri="http://schemas.openxmlformats.org/drawingml/2006/picture">
+                <pic:pic>
+                  <pic:nvPicPr>
+                    <pic:cNvPr id="0" name="image9.png"/>
+                    <pic:cNvPicPr preferRelativeResize="0"/>
+                  </pic:nvPicPr>
+                  <pic:blipFill>
+                    <a:blip r:embed="rId18"/>
+                    <a:srcRect b="0" l="0" r="0" t="0"/>
+                    <a:stretch>
+                      <a:fillRect/>
+                    </a:stretch>
+                  </pic:blipFill>
+                  <pic:spPr>
+                    <a:xfrm>
+                      <a:off x="0" y="0"/>
+                      <a:ext cx="4780941" cy="359628"/>
+                    </a:xfrm>
+                    <a:prstGeom prst="rect"/>
+                    <a:ln/>
+                  </pic:spPr>
+                </pic:pic>
+              </a:graphicData>
+            </a:graphic>
+          </wp:inline>
+        </w:drawing>
+      </w:r>
+      <w:r>
+        <w:rPr>
+          <w:rtl w:val="0"/>
+        </w:rPr>
+      </w:r>
+    </w:p>
+    <w:p>
+      <w:pPr>
+        <w:jc w:val="both"/>
+        <w:rPr/>
+      </w:pPr>
+      <w:r>
+        <w:rPr>
+          <w:rtl w:val="0"/>
+        </w:rPr>
+      </w:r>
+    </w:p>
+    <w:p>
+      <w:pPr>
+        <w:jc w:val="both"/>
+        <w:rPr/>
+      </w:pPr>
+      <w:r>
+        <w:rPr>
+          <w:rtl w:val="0"/>
+        </w:rPr>
+        <w:t xml:space="preserve">Пробуем запросить содержимое этих файлов по протоколу HTTP с помощью curl:</w:t>
+      </w:r>
+    </w:p>
+    <w:p>
+      <w:pPr>
+        <w:jc w:val="both"/>
+        <w:rPr/>
+      </w:pPr>
+      <w:r>
+        <w:rPr/>
+        <w:drawing>
+          <wp:inline distB="114300" distT="114300" distL="114300" distR="114300">
+            <wp:extent cx="2584452" cy="1221001"/>
+            <wp:effectExtent b="0" l="0" r="0" t="0"/>
+            <wp:docPr id="22" name="image11.png"/>
+            <a:graphic>
+              <a:graphicData uri="http://schemas.openxmlformats.org/drawingml/2006/picture">
+                <pic:pic>
+                  <pic:nvPicPr>
+                    <pic:cNvPr id="0" name="image11.png"/>
+                    <pic:cNvPicPr preferRelativeResize="0"/>
+                  </pic:nvPicPr>
+                  <pic:blipFill>
+                    <a:blip r:embed="rId19"/>
+                    <a:srcRect b="0" l="0" r="0" t="0"/>
+                    <a:stretch>
+                      <a:fillRect/>
+                    </a:stretch>
+                  </pic:blipFill>
+                  <pic:spPr>
+                    <a:xfrm>
+                      <a:off x="0" y="0"/>
+                      <a:ext cx="2584452" cy="1221001"/>
+                    </a:xfrm>
+                    <a:prstGeom prst="rect"/>
+                    <a:ln/>
+                  </pic:spPr>
+                </pic:pic>
+              </a:graphicData>
+            </a:graphic>
+          </wp:inline>
+        </w:drawing>
+      </w:r>
+      <w:r>
+        <w:rPr>
+          <w:rtl w:val="0"/>
+        </w:rPr>
+      </w:r>
+    </w:p>
+    <w:p>
+      <w:pPr>
+        <w:jc w:val="both"/>
+        <w:rPr/>
+      </w:pPr>
+      <w:r>
+        <w:rPr>
+          <w:rtl w:val="0"/>
+        </w:rPr>
+      </w:r>
+    </w:p>
+    <w:p>
+      <w:pPr>
+        <w:jc w:val="both"/>
+        <w:rPr/>
+      </w:pPr>
+      <w:r>
+        <w:rPr>
+          <w:rtl w:val="0"/>
+        </w:rPr>
+        <w:t xml:space="preserve">Пробуем подключиться к машинам по протоколу SSH:</w:t>
+      </w:r>
+    </w:p>
+    <w:p>
+      <w:pPr>
+        <w:jc w:val="both"/>
+        <w:rPr/>
+      </w:pPr>
+      <w:r>
+        <w:rPr>
+          <w:rtl w:val="0"/>
+        </w:rPr>
+      </w:r>
+    </w:p>
+    <w:p>
+      <w:pPr>
+        <w:jc w:val="both"/>
+        <w:rPr/>
+      </w:pPr>
+      <w:r>
+        <w:rPr>
+          <w:rtl w:val="0"/>
+        </w:rPr>
+      </w:r>
+    </w:p>
+    <w:p>
+      <w:pPr>
+        <w:jc w:val="both"/>
+        <w:rPr/>
+      </w:pPr>
+      <w:r>
+        <w:rPr>
+          <w:rtl w:val="0"/>
+        </w:rPr>
+        <w:t xml:space="preserve">5. </w:t>
+      </w:r>
+    </w:p>
+    <w:p>
+      <w:pPr>
+        <w:jc w:val="both"/>
+        <w:rPr/>
+      </w:pPr>
+      <w:r>
+        <w:rPr>
+          <w:rtl w:val="0"/>
+        </w:rPr>
+      </w:r>
+    </w:p>
+    <w:p>
+      <w:pPr>
+        <w:jc w:val="both"/>
+        <w:rPr/>
+      </w:pPr>
+      <w:r>
+        <w:rPr>
+          <w:rtl w:val="0"/>
+        </w:rPr>
         <w:t xml:space="preserve">Все задания практической работы выполнены успешно.</w:t>
       </w:r>
     </w:p>
     <w:sectPr>
-      <w:footerReference r:id="rId8" w:type="default"/>
+      <w:footerReference r:id="rId20" w:type="default"/>
       <w:pgSz w:h="16838" w:w="11906" w:orient="portrait"/>
       <w:pgMar w:bottom="1134" w:top="1134" w:left="1701" w:right="851" w:header="709" w:footer="709"/>
       <w:pgNumType w:start="1"/>
@@ -4709,7 +5548,7 @@
 
 <file path=customXML/item1.xml><?xml version="1.0" encoding="utf-8"?>
 <go:gDocsCustomXmlDataStorage xmlns:go="http://customooxmlschemas.google.com/" xmlns:r="http://schemas.openxmlformats.org/officeDocument/2006/relationships" uri="GoogleDocsCustomDataVersion1">
-  <go:docsCustomData xmlns:go="http://customooxmlschemas.google.com/" roundtripDataSignature="AMtx7mjvgwswJmenocAgS+GqxpchBrrKFQ==">AMUW2mXFSLtpPkEYd4LedRz1j+ces4bh4Oj9cQJBFpRFpLPxbSEdDYgTE5lViYp2UEEH0MonROTwycfdlBDDaRVO1pmZWzQEF8ZqMSV8D9H+dn4VrygbMvG57B4rJKROHDSd6U01StXMf/teX9RGi/QJxHzh6gVZI2MZy0Xk6+jjc7ab+btjNeShXhupzj7VM5LvjvRAFKibxeO31FfFtzT9MKyIQQKPVIg/ZyysJ3onnqShuHJMVtzrHJXbuAIncd5fRBM0GKmt</go:docsCustomData>
+  <go:docsCustomData xmlns:go="http://customooxmlschemas.google.com/" roundtripDataSignature="AMtx7mjvgwswJmenocAgS+GqxpchBrrKFQ==">AMUW2mV3OOWU4/8YC1k6CYdc10llrUqSya1o8C8mn/jsaNcTqIpUDU1lvQPk4z1/AouZL4vfeDo9jF4i6bFtanKdewJvaacbJZNVYOsrXQW8NHUSmmFjG7gB0X70x9PqqZUKtEoWq5+8xw02E8u8/GEFlAzQ3nsrhh8wj5rDnaH3vKRKaQpzNBZYvhs9ezIsL5C3rrmf8a3OOJRCj+TMLzdJNTKLrQWEcLat4+bUjWhxDlmmqu99Ks2AuIz9It0tbq9/yHEXd7bN</go:docsCustomData>
 </go:gDocsCustomXmlDataStorage>
 </file>
 

</xml_diff>